<commit_message>
Add protocol and use case
</commit_message>
<xml_diff>
--- a/docs/TourPlanner_Protocol.docx
+++ b/docs/TourPlanner_Protocol.docx
@@ -2,17 +2,1131 @@
 <file path=word/document.xml><?xml version="1.0" encoding="utf-8"?>
 <w:document xmlns:wpc="http://schemas.microsoft.com/office/word/2010/wordprocessingCanvas" xmlns:cx="http://schemas.microsoft.com/office/drawing/2014/chartex" xmlns:cx1="http://schemas.microsoft.com/office/drawing/2015/9/8/chartex" xmlns:cx2="http://schemas.microsoft.com/office/drawing/2015/10/21/chartex" xmlns:cx3="http://schemas.microsoft.com/office/drawing/2016/5/9/chartex" xmlns:cx4="http://schemas.microsoft.com/office/drawing/2016/5/10/chartex" xmlns:cx5="http://schemas.microsoft.com/office/drawing/2016/5/11/chartex" xmlns:cx6="http://schemas.microsoft.com/office/drawing/2016/5/12/chartex" xmlns:cx7="http://schemas.microsoft.com/office/drawing/2016/5/13/chartex" xmlns:cx8="http://schemas.microsoft.com/office/drawing/2016/5/14/chartex" xmlns:mc="http://schemas.openxmlformats.org/markup-compatibility/2006" xmlns:aink="http://schemas.microsoft.com/office/drawing/2016/ink" xmlns:am3d="http://schemas.microsoft.com/office/drawing/2017/model3d" xmlns:o="urn:schemas-microsoft-com:office:office" xmlns:oel="http://schemas.microsoft.com/office/2019/extlst" xmlns:r="http://schemas.openxmlformats.org/officeDocument/2006/relationships" xmlns:m="http://schemas.openxmlformats.org/officeDocument/2006/math" xmlns:v="urn:schemas-microsoft-com:vml" xmlns:wp14="http://schemas.microsoft.com/office/word/2010/wordprocessingDrawing" xmlns:wp="http://schemas.openxmlformats.org/drawingml/2006/wordprocessingDrawing" xmlns:w10="urn:schemas-microsoft-com:office:word" xmlns:w="http://schemas.openxmlformats.org/wordprocessingml/2006/main" xmlns:w14="http://schemas.microsoft.com/office/word/2010/wordml" xmlns:w15="http://schemas.microsoft.com/office/word/2012/wordml" xmlns:w16cex="http://schemas.microsoft.com/office/word/2018/wordml/cex" xmlns:w16cid="http://schemas.microsoft.com/office/word/2016/wordml/cid" xmlns:w16="http://schemas.microsoft.com/office/word/2018/wordml" xmlns:w16sdtdh="http://schemas.microsoft.com/office/word/2020/wordml/sdtdatahash" xmlns:w16se="http://schemas.microsoft.com/office/word/2015/wordml/symex" xmlns:wpg="http://schemas.microsoft.com/office/word/2010/wordprocessingGroup" xmlns:wpi="http://schemas.microsoft.com/office/word/2010/wordprocessingInk" xmlns:wne="http://schemas.microsoft.com/office/word/2006/wordml" xmlns:wps="http://schemas.microsoft.com/office/word/2010/wordprocessingShape" mc:Ignorable="w14 w15 w16se w16cid w16 w16cex w16sdtdh wp14">
   <w:body>
+    <w:sdt>
+      <w:sdtPr>
+        <w:rPr>
+          <w:sz w:val="2"/>
+        </w:rPr>
+        <w:id w:val="397326382"/>
+        <w:docPartObj>
+          <w:docPartGallery w:val="Cover Pages"/>
+          <w:docPartUnique/>
+        </w:docPartObj>
+      </w:sdtPr>
+      <w:sdtEndPr>
+        <w:rPr>
+          <w:rFonts w:eastAsiaTheme="minorHAnsi"/>
+          <w:color w:val="2F5496" w:themeColor="accent1" w:themeShade="BF"/>
+          <w:sz w:val="32"/>
+          <w:szCs w:val="32"/>
+        </w:rPr>
+      </w:sdtEndPr>
+      <w:sdtContent>
+        <w:p>
+          <w:pPr>
+            <w:pStyle w:val="NoSpacing"/>
+            <w:rPr>
+              <w:sz w:val="2"/>
+            </w:rPr>
+          </w:pPr>
+        </w:p>
+        <w:p>
+          <w:r>
+            <w:rPr>
+              <w:noProof/>
+            </w:rPr>
+            <mc:AlternateContent>
+              <mc:Choice Requires="wps">
+                <w:drawing>
+                  <wp:anchor distT="0" distB="0" distL="114300" distR="114300" simplePos="0" relativeHeight="251661312" behindDoc="0" locked="0" layoutInCell="1" allowOverlap="1" wp14:anchorId="2ECE2458" wp14:editId="355520CE">
+                    <wp:simplePos x="0" y="0"/>
+                    <wp:positionH relativeFrom="page">
+                      <wp:align>center</wp:align>
+                    </wp:positionH>
+                    <wp:positionV relativeFrom="margin">
+                      <wp:align>top</wp:align>
+                    </wp:positionV>
+                    <wp:extent cx="5943600" cy="914400"/>
+                    <wp:effectExtent l="0" t="0" r="0" b="3810"/>
+                    <wp:wrapNone/>
+                    <wp:docPr id="62" name="Text Box 62"/>
+                    <wp:cNvGraphicFramePr/>
+                    <a:graphic xmlns:a="http://schemas.openxmlformats.org/drawingml/2006/main">
+                      <a:graphicData uri="http://schemas.microsoft.com/office/word/2010/wordprocessingShape">
+                        <wps:wsp>
+                          <wps:cNvSpPr txBox="1"/>
+                          <wps:spPr>
+                            <a:xfrm>
+                              <a:off x="0" y="0"/>
+                              <a:ext cx="5943600" cy="914400"/>
+                            </a:xfrm>
+                            <a:prstGeom prst="rect">
+                              <a:avLst/>
+                            </a:prstGeom>
+                            <a:noFill/>
+                            <a:ln w="6350">
+                              <a:noFill/>
+                            </a:ln>
+                            <a:effectLst/>
+                          </wps:spPr>
+                          <wps:style>
+                            <a:lnRef idx="0">
+                              <a:schemeClr val="accent1"/>
+                            </a:lnRef>
+                            <a:fillRef idx="0">
+                              <a:schemeClr val="accent1"/>
+                            </a:fillRef>
+                            <a:effectRef idx="0">
+                              <a:schemeClr val="accent1"/>
+                            </a:effectRef>
+                            <a:fontRef idx="minor">
+                              <a:schemeClr val="dk1"/>
+                            </a:fontRef>
+                          </wps:style>
+                          <wps:txbx>
+                            <w:txbxContent>
+                              <w:sdt>
+                                <w:sdtPr>
+                                  <w:rPr>
+                                    <w:rFonts w:asciiTheme="majorHAnsi" w:eastAsiaTheme="majorEastAsia" w:hAnsiTheme="majorHAnsi" w:cstheme="majorBidi"/>
+                                    <w:caps/>
+                                    <w:color w:val="8496B0" w:themeColor="text2" w:themeTint="99"/>
+                                    <w:sz w:val="64"/>
+                                    <w:szCs w:val="64"/>
+                                  </w:rPr>
+                                  <w:alias w:val="Title"/>
+                                  <w:tag w:val=""/>
+                                  <w:id w:val="797192764"/>
+                                  <w:dataBinding w:prefixMappings="xmlns:ns0='http://purl.org/dc/elements/1.1/' xmlns:ns1='http://schemas.openxmlformats.org/package/2006/metadata/core-properties' " w:xpath="/ns1:coreProperties[1]/ns0:title[1]" w:storeItemID="{6C3C8BC8-F283-45AE-878A-BAB7291924A1}"/>
+                                  <w:text/>
+                                </w:sdtPr>
+                                <w:sdtEndPr>
+                                  <w:rPr>
+                                    <w:sz w:val="68"/>
+                                    <w:szCs w:val="68"/>
+                                  </w:rPr>
+                                </w:sdtEndPr>
+                                <w:sdtContent>
+                                  <w:p>
+                                    <w:pPr>
+                                      <w:pStyle w:val="NoSpacing"/>
+                                      <w:rPr>
+                                        <w:rFonts w:asciiTheme="majorHAnsi" w:eastAsiaTheme="majorEastAsia" w:hAnsiTheme="majorHAnsi" w:cstheme="majorBidi"/>
+                                        <w:caps/>
+                                        <w:color w:val="8496B0" w:themeColor="text2" w:themeTint="99"/>
+                                        <w:sz w:val="68"/>
+                                        <w:szCs w:val="68"/>
+                                      </w:rPr>
+                                    </w:pPr>
+                                    <w:r>
+                                      <w:rPr>
+                                        <w:rFonts w:asciiTheme="majorHAnsi" w:eastAsiaTheme="majorEastAsia" w:hAnsiTheme="majorHAnsi" w:cstheme="majorBidi"/>
+                                        <w:caps/>
+                                        <w:color w:val="8496B0" w:themeColor="text2" w:themeTint="99"/>
+                                        <w:sz w:val="64"/>
+                                        <w:szCs w:val="64"/>
+                                      </w:rPr>
+                                      <w:t>Tour Planner Protocol</w:t>
+                                    </w:r>
+                                  </w:p>
+                                </w:sdtContent>
+                              </w:sdt>
+                              <w:p>
+                                <w:pPr>
+                                  <w:pStyle w:val="NoSpacing"/>
+                                  <w:spacing w:before="120"/>
+                                  <w:rPr>
+                                    <w:color w:val="4472C4" w:themeColor="accent1"/>
+                                    <w:sz w:val="36"/>
+                                    <w:szCs w:val="36"/>
+                                  </w:rPr>
+                                </w:pPr>
+                                <w:sdt>
+                                  <w:sdtPr>
+                                    <w:rPr>
+                                      <w:color w:val="4472C4" w:themeColor="accent1"/>
+                                      <w:sz w:val="36"/>
+                                      <w:szCs w:val="36"/>
+                                    </w:rPr>
+                                    <w:alias w:val="Subtitle"/>
+                                    <w:tag w:val=""/>
+                                    <w:id w:val="2021743002"/>
+                                    <w:dataBinding w:prefixMappings="xmlns:ns0='http://purl.org/dc/elements/1.1/' xmlns:ns1='http://schemas.openxmlformats.org/package/2006/metadata/core-properties' " w:xpath="/ns1:coreProperties[1]/ns0:subject[1]" w:storeItemID="{6C3C8BC8-F283-45AE-878A-BAB7291924A1}"/>
+                                    <w:text/>
+                                  </w:sdtPr>
+                                  <w:sdtContent>
+                                    <w:r>
+                                      <w:rPr>
+                                        <w:color w:val="4472C4" w:themeColor="accent1"/>
+                                        <w:sz w:val="36"/>
+                                        <w:szCs w:val="36"/>
+                                      </w:rPr>
+                                      <w:t>Raphael DOHNALEK, Jonas BRANDENBURG</w:t>
+                                    </w:r>
+                                  </w:sdtContent>
+                                </w:sdt>
+                                <w:r>
+                                  <w:rPr>
+                                    <w:noProof/>
+                                  </w:rPr>
+                                  <w:t xml:space="preserve"> </w:t>
+                                </w:r>
+                              </w:p>
+                              <w:p/>
+                            </w:txbxContent>
+                          </wps:txbx>
+                          <wps:bodyPr rot="0" spcFirstLastPara="0" vertOverflow="overflow" horzOverflow="overflow" vert="horz" wrap="square" lIns="91440" tIns="45720" rIns="91440" bIns="45720" numCol="1" spcCol="0" rtlCol="0" fromWordArt="0" anchor="t" anchorCtr="0" forceAA="0" compatLnSpc="1">
+                            <a:prstTxWarp prst="textNoShape">
+                              <a:avLst/>
+                            </a:prstTxWarp>
+                            <a:spAutoFit/>
+                          </wps:bodyPr>
+                        </wps:wsp>
+                      </a:graphicData>
+                    </a:graphic>
+                    <wp14:sizeRelH relativeFrom="page">
+                      <wp14:pctWidth>76500</wp14:pctWidth>
+                    </wp14:sizeRelH>
+                  </wp:anchor>
+                </w:drawing>
+              </mc:Choice>
+              <mc:Fallback>
+                <w:pict>
+                  <v:shapetype w14:anchorId="2ECE2458" id="_x0000_t202" coordsize="21600,21600" o:spt="202" path="m,l,21600r21600,l21600,xe">
+                    <v:stroke joinstyle="miter"/>
+                    <v:path gradientshapeok="t" o:connecttype="rect"/>
+                  </v:shapetype>
+                  <v:shape id="Text Box 62" o:spid="_x0000_s1026" type="#_x0000_t202" style="position:absolute;margin-left:0;margin-top:0;width:468pt;height:1in;z-index:251661312;visibility:visible;mso-wrap-style:square;mso-width-percent:765;mso-wrap-distance-left:9pt;mso-wrap-distance-top:0;mso-wrap-distance-right:9pt;mso-wrap-distance-bottom:0;mso-position-horizontal:center;mso-position-horizontal-relative:page;mso-position-vertical:top;mso-position-vertical-relative:margin;mso-width-percent:765;mso-width-relative:page;v-text-anchor:top" o:gfxdata="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" filled="f" stroked="f" strokeweight=".5pt">
+                    <v:textbox style="mso-fit-shape-to-text:t">
+                      <w:txbxContent>
+                        <w:sdt>
+                          <w:sdtPr>
+                            <w:rPr>
+                              <w:rFonts w:asciiTheme="majorHAnsi" w:eastAsiaTheme="majorEastAsia" w:hAnsiTheme="majorHAnsi" w:cstheme="majorBidi"/>
+                              <w:caps/>
+                              <w:color w:val="8496B0" w:themeColor="text2" w:themeTint="99"/>
+                              <w:sz w:val="64"/>
+                              <w:szCs w:val="64"/>
+                            </w:rPr>
+                            <w:alias w:val="Title"/>
+                            <w:tag w:val=""/>
+                            <w:id w:val="797192764"/>
+                            <w:dataBinding w:prefixMappings="xmlns:ns0='http://purl.org/dc/elements/1.1/' xmlns:ns1='http://schemas.openxmlformats.org/package/2006/metadata/core-properties' " w:xpath="/ns1:coreProperties[1]/ns0:title[1]" w:storeItemID="{6C3C8BC8-F283-45AE-878A-BAB7291924A1}"/>
+                            <w:text/>
+                          </w:sdtPr>
+                          <w:sdtEndPr>
+                            <w:rPr>
+                              <w:sz w:val="68"/>
+                              <w:szCs w:val="68"/>
+                            </w:rPr>
+                          </w:sdtEndPr>
+                          <w:sdtContent>
+                            <w:p>
+                              <w:pPr>
+                                <w:pStyle w:val="NoSpacing"/>
+                                <w:rPr>
+                                  <w:rFonts w:asciiTheme="majorHAnsi" w:eastAsiaTheme="majorEastAsia" w:hAnsiTheme="majorHAnsi" w:cstheme="majorBidi"/>
+                                  <w:caps/>
+                                  <w:color w:val="8496B0" w:themeColor="text2" w:themeTint="99"/>
+                                  <w:sz w:val="68"/>
+                                  <w:szCs w:val="68"/>
+                                </w:rPr>
+                              </w:pPr>
+                              <w:r>
+                                <w:rPr>
+                                  <w:rFonts w:asciiTheme="majorHAnsi" w:eastAsiaTheme="majorEastAsia" w:hAnsiTheme="majorHAnsi" w:cstheme="majorBidi"/>
+                                  <w:caps/>
+                                  <w:color w:val="8496B0" w:themeColor="text2" w:themeTint="99"/>
+                                  <w:sz w:val="64"/>
+                                  <w:szCs w:val="64"/>
+                                </w:rPr>
+                                <w:t>Tour Planner Protocol</w:t>
+                              </w:r>
+                            </w:p>
+                          </w:sdtContent>
+                        </w:sdt>
+                        <w:p>
+                          <w:pPr>
+                            <w:pStyle w:val="NoSpacing"/>
+                            <w:spacing w:before="120"/>
+                            <w:rPr>
+                              <w:color w:val="4472C4" w:themeColor="accent1"/>
+                              <w:sz w:val="36"/>
+                              <w:szCs w:val="36"/>
+                            </w:rPr>
+                          </w:pPr>
+                          <w:sdt>
+                            <w:sdtPr>
+                              <w:rPr>
+                                <w:color w:val="4472C4" w:themeColor="accent1"/>
+                                <w:sz w:val="36"/>
+                                <w:szCs w:val="36"/>
+                              </w:rPr>
+                              <w:alias w:val="Subtitle"/>
+                              <w:tag w:val=""/>
+                              <w:id w:val="2021743002"/>
+                              <w:dataBinding w:prefixMappings="xmlns:ns0='http://purl.org/dc/elements/1.1/' xmlns:ns1='http://schemas.openxmlformats.org/package/2006/metadata/core-properties' " w:xpath="/ns1:coreProperties[1]/ns0:subject[1]" w:storeItemID="{6C3C8BC8-F283-45AE-878A-BAB7291924A1}"/>
+                              <w:text/>
+                            </w:sdtPr>
+                            <w:sdtContent>
+                              <w:r>
+                                <w:rPr>
+                                  <w:color w:val="4472C4" w:themeColor="accent1"/>
+                                  <w:sz w:val="36"/>
+                                  <w:szCs w:val="36"/>
+                                </w:rPr>
+                                <w:t>Raphael DOHNALEK, Jonas BRANDENBURG</w:t>
+                              </w:r>
+                            </w:sdtContent>
+                          </w:sdt>
+                          <w:r>
+                            <w:rPr>
+                              <w:noProof/>
+                            </w:rPr>
+                            <w:t xml:space="preserve"> </w:t>
+                          </w:r>
+                        </w:p>
+                        <w:p/>
+                      </w:txbxContent>
+                    </v:textbox>
+                    <w10:wrap anchorx="page" anchory="margin"/>
+                  </v:shape>
+                </w:pict>
+              </mc:Fallback>
+            </mc:AlternateContent>
+          </w:r>
+          <w:r>
+            <w:rPr>
+              <w:noProof/>
+              <w:color w:val="4472C4" w:themeColor="accent1"/>
+              <w:sz w:val="36"/>
+              <w:szCs w:val="36"/>
+            </w:rPr>
+            <mc:AlternateContent>
+              <mc:Choice Requires="wpg">
+                <w:drawing>
+                  <wp:anchor distT="0" distB="0" distL="114300" distR="114300" simplePos="0" relativeHeight="251660288" behindDoc="1" locked="0" layoutInCell="1" allowOverlap="1" wp14:anchorId="1DD85AB3" wp14:editId="101C5308">
+                    <wp:simplePos x="0" y="0"/>
+                    <mc:AlternateContent>
+                      <mc:Choice Requires="wp14">
+                        <wp:positionH relativeFrom="page">
+                          <wp14:pctPosHOffset>22000</wp14:pctPosHOffset>
+                        </wp:positionH>
+                      </mc:Choice>
+                      <mc:Fallback>
+                        <wp:positionH relativeFrom="page">
+                          <wp:posOffset>1663065</wp:posOffset>
+                        </wp:positionH>
+                      </mc:Fallback>
+                    </mc:AlternateContent>
+                    <mc:AlternateContent>
+                      <mc:Choice Requires="wp14">
+                        <wp:positionV relativeFrom="page">
+                          <wp14:pctPosVOffset>30000</wp14:pctPosVOffset>
+                        </wp:positionV>
+                      </mc:Choice>
+                      <mc:Fallback>
+                        <wp:positionV relativeFrom="page">
+                          <wp:posOffset>3207385</wp:posOffset>
+                        </wp:positionV>
+                      </mc:Fallback>
+                    </mc:AlternateContent>
+                    <wp:extent cx="5494369" cy="5696712"/>
+                    <wp:effectExtent l="0" t="0" r="0" b="3175"/>
+                    <wp:wrapNone/>
+                    <wp:docPr id="63" name="Group 2"/>
+                    <wp:cNvGraphicFramePr>
+                      <a:graphicFrameLocks xmlns:a="http://schemas.openxmlformats.org/drawingml/2006/main" noChangeAspect="1"/>
+                    </wp:cNvGraphicFramePr>
+                    <a:graphic xmlns:a="http://schemas.openxmlformats.org/drawingml/2006/main">
+                      <a:graphicData uri="http://schemas.microsoft.com/office/word/2010/wordprocessingGroup">
+                        <wpg:wgp>
+                          <wpg:cNvGrpSpPr>
+                            <a:grpSpLocks noChangeAspect="1"/>
+                          </wpg:cNvGrpSpPr>
+                          <wpg:grpSpPr>
+                            <a:xfrm>
+                              <a:off x="0" y="0"/>
+                              <a:ext cx="5494369" cy="5696712"/>
+                              <a:chOff x="0" y="0"/>
+                              <a:chExt cx="4329113" cy="4491038"/>
+                            </a:xfrm>
+                            <a:solidFill>
+                              <a:schemeClr val="tx2">
+                                <a:lumMod val="60000"/>
+                                <a:lumOff val="40000"/>
+                              </a:schemeClr>
+                            </a:solidFill>
+                          </wpg:grpSpPr>
+                          <wps:wsp>
+                            <wps:cNvPr id="64" name="Freeform 64"/>
+                            <wps:cNvSpPr>
+                              <a:spLocks/>
+                            </wps:cNvSpPr>
+                            <wps:spPr bwMode="auto">
+                              <a:xfrm>
+                                <a:off x="1501775" y="0"/>
+                                <a:ext cx="2827338" cy="2835275"/>
+                              </a:xfrm>
+                              <a:custGeom>
+                                <a:avLst/>
+                                <a:gdLst>
+                                  <a:gd name="T0" fmla="*/ 4 w 1781"/>
+                                  <a:gd name="T1" fmla="*/ 1786 h 1786"/>
+                                  <a:gd name="T2" fmla="*/ 0 w 1781"/>
+                                  <a:gd name="T3" fmla="*/ 1782 h 1786"/>
+                                  <a:gd name="T4" fmla="*/ 1776 w 1781"/>
+                                  <a:gd name="T5" fmla="*/ 0 h 1786"/>
+                                  <a:gd name="T6" fmla="*/ 1781 w 1781"/>
+                                  <a:gd name="T7" fmla="*/ 5 h 1786"/>
+                                  <a:gd name="T8" fmla="*/ 4 w 1781"/>
+                                  <a:gd name="T9" fmla="*/ 1786 h 1786"/>
+                                </a:gdLst>
+                                <a:ahLst/>
+                                <a:cxnLst>
+                                  <a:cxn ang="0">
+                                    <a:pos x="T0" y="T1"/>
+                                  </a:cxn>
+                                  <a:cxn ang="0">
+                                    <a:pos x="T2" y="T3"/>
+                                  </a:cxn>
+                                  <a:cxn ang="0">
+                                    <a:pos x="T4" y="T5"/>
+                                  </a:cxn>
+                                  <a:cxn ang="0">
+                                    <a:pos x="T6" y="T7"/>
+                                  </a:cxn>
+                                  <a:cxn ang="0">
+                                    <a:pos x="T8" y="T9"/>
+                                  </a:cxn>
+                                </a:cxnLst>
+                                <a:rect l="0" t="0" r="r" b="b"/>
+                                <a:pathLst>
+                                  <a:path w="1781" h="1786">
+                                    <a:moveTo>
+                                      <a:pt x="4" y="1786"/>
+                                    </a:moveTo>
+                                    <a:lnTo>
+                                      <a:pt x="0" y="1782"/>
+                                    </a:lnTo>
+                                    <a:lnTo>
+                                      <a:pt x="1776" y="0"/>
+                                    </a:lnTo>
+                                    <a:lnTo>
+                                      <a:pt x="1781" y="5"/>
+                                    </a:lnTo>
+                                    <a:lnTo>
+                                      <a:pt x="4" y="1786"/>
+                                    </a:lnTo>
+                                    <a:close/>
+                                  </a:path>
+                                </a:pathLst>
+                              </a:custGeom>
+                              <a:grpFill/>
+                              <a:ln>
+                                <a:noFill/>
+                              </a:ln>
+                              <a:extLst>
+                                <a:ext uri="{91240B29-F687-4F45-9708-019B960494DF}">
+                                  <a14:hiddenLine xmlns:a14="http://schemas.microsoft.com/office/drawing/2010/main" w="9525">
+                                    <a:solidFill>
+                                      <a:srgbClr val="000000"/>
+                                    </a:solidFill>
+                                    <a:round/>
+                                    <a:headEnd/>
+                                    <a:tailEnd/>
+                                  </a14:hiddenLine>
+                                </a:ext>
+                              </a:extLst>
+                            </wps:spPr>
+                            <wps:bodyPr vert="horz" wrap="square" lIns="91440" tIns="45720" rIns="91440" bIns="45720" numCol="1" anchor="t" anchorCtr="0" compatLnSpc="1">
+                              <a:prstTxWarp prst="textNoShape">
+                                <a:avLst/>
+                              </a:prstTxWarp>
+                            </wps:bodyPr>
+                          </wps:wsp>
+                          <wps:wsp>
+                            <wps:cNvPr id="65" name="Freeform 65"/>
+                            <wps:cNvSpPr>
+                              <a:spLocks/>
+                            </wps:cNvSpPr>
+                            <wps:spPr bwMode="auto">
+                              <a:xfrm>
+                                <a:off x="782637" y="227013"/>
+                                <a:ext cx="3546475" cy="3546475"/>
+                              </a:xfrm>
+                              <a:custGeom>
+                                <a:avLst/>
+                                <a:gdLst>
+                                  <a:gd name="T0" fmla="*/ 5 w 2234"/>
+                                  <a:gd name="T1" fmla="*/ 2234 h 2234"/>
+                                  <a:gd name="T2" fmla="*/ 0 w 2234"/>
+                                  <a:gd name="T3" fmla="*/ 2229 h 2234"/>
+                                  <a:gd name="T4" fmla="*/ 2229 w 2234"/>
+                                  <a:gd name="T5" fmla="*/ 0 h 2234"/>
+                                  <a:gd name="T6" fmla="*/ 2234 w 2234"/>
+                                  <a:gd name="T7" fmla="*/ 5 h 2234"/>
+                                  <a:gd name="T8" fmla="*/ 5 w 2234"/>
+                                  <a:gd name="T9" fmla="*/ 2234 h 2234"/>
+                                </a:gdLst>
+                                <a:ahLst/>
+                                <a:cxnLst>
+                                  <a:cxn ang="0">
+                                    <a:pos x="T0" y="T1"/>
+                                  </a:cxn>
+                                  <a:cxn ang="0">
+                                    <a:pos x="T2" y="T3"/>
+                                  </a:cxn>
+                                  <a:cxn ang="0">
+                                    <a:pos x="T4" y="T5"/>
+                                  </a:cxn>
+                                  <a:cxn ang="0">
+                                    <a:pos x="T6" y="T7"/>
+                                  </a:cxn>
+                                  <a:cxn ang="0">
+                                    <a:pos x="T8" y="T9"/>
+                                  </a:cxn>
+                                </a:cxnLst>
+                                <a:rect l="0" t="0" r="r" b="b"/>
+                                <a:pathLst>
+                                  <a:path w="2234" h="2234">
+                                    <a:moveTo>
+                                      <a:pt x="5" y="2234"/>
+                                    </a:moveTo>
+                                    <a:lnTo>
+                                      <a:pt x="0" y="2229"/>
+                                    </a:lnTo>
+                                    <a:lnTo>
+                                      <a:pt x="2229" y="0"/>
+                                    </a:lnTo>
+                                    <a:lnTo>
+                                      <a:pt x="2234" y="5"/>
+                                    </a:lnTo>
+                                    <a:lnTo>
+                                      <a:pt x="5" y="2234"/>
+                                    </a:lnTo>
+                                    <a:close/>
+                                  </a:path>
+                                </a:pathLst>
+                              </a:custGeom>
+                              <a:grpFill/>
+                              <a:ln>
+                                <a:noFill/>
+                              </a:ln>
+                              <a:extLst>
+                                <a:ext uri="{91240B29-F687-4F45-9708-019B960494DF}">
+                                  <a14:hiddenLine xmlns:a14="http://schemas.microsoft.com/office/drawing/2010/main" w="9525">
+                                    <a:solidFill>
+                                      <a:srgbClr val="000000"/>
+                                    </a:solidFill>
+                                    <a:round/>
+                                    <a:headEnd/>
+                                    <a:tailEnd/>
+                                  </a14:hiddenLine>
+                                </a:ext>
+                              </a:extLst>
+                            </wps:spPr>
+                            <wps:bodyPr vert="horz" wrap="square" lIns="91440" tIns="45720" rIns="91440" bIns="45720" numCol="1" anchor="t" anchorCtr="0" compatLnSpc="1">
+                              <a:prstTxWarp prst="textNoShape">
+                                <a:avLst/>
+                              </a:prstTxWarp>
+                            </wps:bodyPr>
+                          </wps:wsp>
+                          <wps:wsp>
+                            <wps:cNvPr id="66" name="Freeform 66"/>
+                            <wps:cNvSpPr>
+                              <a:spLocks/>
+                            </wps:cNvSpPr>
+                            <wps:spPr bwMode="auto">
+                              <a:xfrm>
+                                <a:off x="841375" y="109538"/>
+                                <a:ext cx="3487738" cy="3487738"/>
+                              </a:xfrm>
+                              <a:custGeom>
+                                <a:avLst/>
+                                <a:gdLst>
+                                  <a:gd name="T0" fmla="*/ 9 w 2197"/>
+                                  <a:gd name="T1" fmla="*/ 2197 h 2197"/>
+                                  <a:gd name="T2" fmla="*/ 0 w 2197"/>
+                                  <a:gd name="T3" fmla="*/ 2193 h 2197"/>
+                                  <a:gd name="T4" fmla="*/ 2188 w 2197"/>
+                                  <a:gd name="T5" fmla="*/ 0 h 2197"/>
+                                  <a:gd name="T6" fmla="*/ 2197 w 2197"/>
+                                  <a:gd name="T7" fmla="*/ 10 h 2197"/>
+                                  <a:gd name="T8" fmla="*/ 9 w 2197"/>
+                                  <a:gd name="T9" fmla="*/ 2197 h 2197"/>
+                                </a:gdLst>
+                                <a:ahLst/>
+                                <a:cxnLst>
+                                  <a:cxn ang="0">
+                                    <a:pos x="T0" y="T1"/>
+                                  </a:cxn>
+                                  <a:cxn ang="0">
+                                    <a:pos x="T2" y="T3"/>
+                                  </a:cxn>
+                                  <a:cxn ang="0">
+                                    <a:pos x="T4" y="T5"/>
+                                  </a:cxn>
+                                  <a:cxn ang="0">
+                                    <a:pos x="T6" y="T7"/>
+                                  </a:cxn>
+                                  <a:cxn ang="0">
+                                    <a:pos x="T8" y="T9"/>
+                                  </a:cxn>
+                                </a:cxnLst>
+                                <a:rect l="0" t="0" r="r" b="b"/>
+                                <a:pathLst>
+                                  <a:path w="2197" h="2197">
+                                    <a:moveTo>
+                                      <a:pt x="9" y="2197"/>
+                                    </a:moveTo>
+                                    <a:lnTo>
+                                      <a:pt x="0" y="2193"/>
+                                    </a:lnTo>
+                                    <a:lnTo>
+                                      <a:pt x="2188" y="0"/>
+                                    </a:lnTo>
+                                    <a:lnTo>
+                                      <a:pt x="2197" y="10"/>
+                                    </a:lnTo>
+                                    <a:lnTo>
+                                      <a:pt x="9" y="2197"/>
+                                    </a:lnTo>
+                                    <a:close/>
+                                  </a:path>
+                                </a:pathLst>
+                              </a:custGeom>
+                              <a:grpFill/>
+                              <a:ln>
+                                <a:noFill/>
+                              </a:ln>
+                              <a:extLst>
+                                <a:ext uri="{91240B29-F687-4F45-9708-019B960494DF}">
+                                  <a14:hiddenLine xmlns:a14="http://schemas.microsoft.com/office/drawing/2010/main" w="9525">
+                                    <a:solidFill>
+                                      <a:srgbClr val="000000"/>
+                                    </a:solidFill>
+                                    <a:round/>
+                                    <a:headEnd/>
+                                    <a:tailEnd/>
+                                  </a14:hiddenLine>
+                                </a:ext>
+                              </a:extLst>
+                            </wps:spPr>
+                            <wps:bodyPr vert="horz" wrap="square" lIns="91440" tIns="45720" rIns="91440" bIns="45720" numCol="1" anchor="t" anchorCtr="0" compatLnSpc="1">
+                              <a:prstTxWarp prst="textNoShape">
+                                <a:avLst/>
+                              </a:prstTxWarp>
+                            </wps:bodyPr>
+                          </wps:wsp>
+                          <wps:wsp>
+                            <wps:cNvPr id="67" name="Freeform 67"/>
+                            <wps:cNvSpPr>
+                              <a:spLocks/>
+                            </wps:cNvSpPr>
+                            <wps:spPr bwMode="auto">
+                              <a:xfrm>
+                                <a:off x="1216025" y="498475"/>
+                                <a:ext cx="3113088" cy="3121025"/>
+                              </a:xfrm>
+                              <a:custGeom>
+                                <a:avLst/>
+                                <a:gdLst>
+                                  <a:gd name="T0" fmla="*/ 9 w 1961"/>
+                                  <a:gd name="T1" fmla="*/ 1966 h 1966"/>
+                                  <a:gd name="T2" fmla="*/ 0 w 1961"/>
+                                  <a:gd name="T3" fmla="*/ 1957 h 1966"/>
+                                  <a:gd name="T4" fmla="*/ 1952 w 1961"/>
+                                  <a:gd name="T5" fmla="*/ 0 h 1966"/>
+                                  <a:gd name="T6" fmla="*/ 1961 w 1961"/>
+                                  <a:gd name="T7" fmla="*/ 9 h 1966"/>
+                                  <a:gd name="T8" fmla="*/ 9 w 1961"/>
+                                  <a:gd name="T9" fmla="*/ 1966 h 1966"/>
+                                </a:gdLst>
+                                <a:ahLst/>
+                                <a:cxnLst>
+                                  <a:cxn ang="0">
+                                    <a:pos x="T0" y="T1"/>
+                                  </a:cxn>
+                                  <a:cxn ang="0">
+                                    <a:pos x="T2" y="T3"/>
+                                  </a:cxn>
+                                  <a:cxn ang="0">
+                                    <a:pos x="T4" y="T5"/>
+                                  </a:cxn>
+                                  <a:cxn ang="0">
+                                    <a:pos x="T6" y="T7"/>
+                                  </a:cxn>
+                                  <a:cxn ang="0">
+                                    <a:pos x="T8" y="T9"/>
+                                  </a:cxn>
+                                </a:cxnLst>
+                                <a:rect l="0" t="0" r="r" b="b"/>
+                                <a:pathLst>
+                                  <a:path w="1961" h="1966">
+                                    <a:moveTo>
+                                      <a:pt x="9" y="1966"/>
+                                    </a:moveTo>
+                                    <a:lnTo>
+                                      <a:pt x="0" y="1957"/>
+                                    </a:lnTo>
+                                    <a:lnTo>
+                                      <a:pt x="1952" y="0"/>
+                                    </a:lnTo>
+                                    <a:lnTo>
+                                      <a:pt x="1961" y="9"/>
+                                    </a:lnTo>
+                                    <a:lnTo>
+                                      <a:pt x="9" y="1966"/>
+                                    </a:lnTo>
+                                    <a:close/>
+                                  </a:path>
+                                </a:pathLst>
+                              </a:custGeom>
+                              <a:grpFill/>
+                              <a:ln>
+                                <a:noFill/>
+                              </a:ln>
+                              <a:extLst>
+                                <a:ext uri="{91240B29-F687-4F45-9708-019B960494DF}">
+                                  <a14:hiddenLine xmlns:a14="http://schemas.microsoft.com/office/drawing/2010/main" w="9525">
+                                    <a:solidFill>
+                                      <a:srgbClr val="000000"/>
+                                    </a:solidFill>
+                                    <a:round/>
+                                    <a:headEnd/>
+                                    <a:tailEnd/>
+                                  </a14:hiddenLine>
+                                </a:ext>
+                              </a:extLst>
+                            </wps:spPr>
+                            <wps:bodyPr vert="horz" wrap="square" lIns="91440" tIns="45720" rIns="91440" bIns="45720" numCol="1" anchor="t" anchorCtr="0" compatLnSpc="1">
+                              <a:prstTxWarp prst="textNoShape">
+                                <a:avLst/>
+                              </a:prstTxWarp>
+                            </wps:bodyPr>
+                          </wps:wsp>
+                          <wps:wsp>
+                            <wps:cNvPr id="68" name="Freeform 68"/>
+                            <wps:cNvSpPr>
+                              <a:spLocks/>
+                            </wps:cNvSpPr>
+                            <wps:spPr bwMode="auto">
+                              <a:xfrm>
+                                <a:off x="0" y="153988"/>
+                                <a:ext cx="4329113" cy="4337050"/>
+                              </a:xfrm>
+                              <a:custGeom>
+                                <a:avLst/>
+                                <a:gdLst>
+                                  <a:gd name="T0" fmla="*/ 0 w 2727"/>
+                                  <a:gd name="T1" fmla="*/ 2732 h 2732"/>
+                                  <a:gd name="T2" fmla="*/ 0 w 2727"/>
+                                  <a:gd name="T3" fmla="*/ 2728 h 2732"/>
+                                  <a:gd name="T4" fmla="*/ 2722 w 2727"/>
+                                  <a:gd name="T5" fmla="*/ 0 h 2732"/>
+                                  <a:gd name="T6" fmla="*/ 2727 w 2727"/>
+                                  <a:gd name="T7" fmla="*/ 5 h 2732"/>
+                                  <a:gd name="T8" fmla="*/ 0 w 2727"/>
+                                  <a:gd name="T9" fmla="*/ 2732 h 2732"/>
+                                </a:gdLst>
+                                <a:ahLst/>
+                                <a:cxnLst>
+                                  <a:cxn ang="0">
+                                    <a:pos x="T0" y="T1"/>
+                                  </a:cxn>
+                                  <a:cxn ang="0">
+                                    <a:pos x="T2" y="T3"/>
+                                  </a:cxn>
+                                  <a:cxn ang="0">
+                                    <a:pos x="T4" y="T5"/>
+                                  </a:cxn>
+                                  <a:cxn ang="0">
+                                    <a:pos x="T6" y="T7"/>
+                                  </a:cxn>
+                                  <a:cxn ang="0">
+                                    <a:pos x="T8" y="T9"/>
+                                  </a:cxn>
+                                </a:cxnLst>
+                                <a:rect l="0" t="0" r="r" b="b"/>
+                                <a:pathLst>
+                                  <a:path w="2727" h="2732">
+                                    <a:moveTo>
+                                      <a:pt x="0" y="2732"/>
+                                    </a:moveTo>
+                                    <a:lnTo>
+                                      <a:pt x="0" y="2728"/>
+                                    </a:lnTo>
+                                    <a:lnTo>
+                                      <a:pt x="2722" y="0"/>
+                                    </a:lnTo>
+                                    <a:lnTo>
+                                      <a:pt x="2727" y="5"/>
+                                    </a:lnTo>
+                                    <a:lnTo>
+                                      <a:pt x="0" y="2732"/>
+                                    </a:lnTo>
+                                    <a:close/>
+                                  </a:path>
+                                </a:pathLst>
+                              </a:custGeom>
+                              <a:grpFill/>
+                              <a:ln>
+                                <a:noFill/>
+                              </a:ln>
+                              <a:extLst>
+                                <a:ext uri="{91240B29-F687-4F45-9708-019B960494DF}">
+                                  <a14:hiddenLine xmlns:a14="http://schemas.microsoft.com/office/drawing/2010/main" w="9525">
+                                    <a:solidFill>
+                                      <a:srgbClr val="000000"/>
+                                    </a:solidFill>
+                                    <a:round/>
+                                    <a:headEnd/>
+                                    <a:tailEnd/>
+                                  </a14:hiddenLine>
+                                </a:ext>
+                              </a:extLst>
+                            </wps:spPr>
+                            <wps:bodyPr vert="horz" wrap="square" lIns="91440" tIns="45720" rIns="91440" bIns="45720" numCol="1" anchor="t" anchorCtr="0" compatLnSpc="1">
+                              <a:prstTxWarp prst="textNoShape">
+                                <a:avLst/>
+                              </a:prstTxWarp>
+                            </wps:bodyPr>
+                          </wps:wsp>
+                        </wpg:wgp>
+                      </a:graphicData>
+                    </a:graphic>
+                    <wp14:sizeRelH relativeFrom="page">
+                      <wp14:pctWidth>70600</wp14:pctWidth>
+                    </wp14:sizeRelH>
+                    <wp14:sizeRelV relativeFrom="page">
+                      <wp14:pctHeight>56600</wp14:pctHeight>
+                    </wp14:sizeRelV>
+                  </wp:anchor>
+                </w:drawing>
+              </mc:Choice>
+              <mc:Fallback>
+                <w:pict>
+                  <v:group w14:anchorId="4B433FF6" id="Group 2" o:spid="_x0000_s1026" style="position:absolute;margin-left:0;margin-top:0;width:432.65pt;height:448.55pt;z-index:-251656192;mso-width-percent:706;mso-height-percent:566;mso-left-percent:220;mso-top-percent:300;mso-position-horizontal-relative:page;mso-position-vertical-relative:page;mso-width-percent:706;mso-height-percent:566;mso-left-percent:220;mso-top-percent:300" coordsize="43291,44910" o:gfxdata="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">
+                    <o:lock v:ext="edit" aspectratio="t"/>
+                    <v:shape id="Freeform 64" o:spid="_x0000_s1027" style="position:absolute;left:15017;width:28274;height:28352;visibility:visible;mso-wrap-style:square;v-text-anchor:top" coordsize="1781,1786" o:gfxdata="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" path="m4,1786l,1782,1776,r5,5l4,1786xe" filled="f" stroked="f">
+                      <v:path arrowok="t" o:connecttype="custom" o:connectlocs="6350,2835275;0,2828925;2819400,0;2827338,7938;6350,2835275" o:connectangles="0,0,0,0,0"/>
+                    </v:shape>
+                    <v:shape id="Freeform 65" o:spid="_x0000_s1028" style="position:absolute;left:7826;top:2270;width:35465;height:35464;visibility:visible;mso-wrap-style:square;v-text-anchor:top" coordsize="2234,2234" o:gfxdata="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" path="m5,2234l,2229,2229,r5,5l5,2234xe" filled="f" stroked="f">
+                      <v:path arrowok="t" o:connecttype="custom" o:connectlocs="7938,3546475;0,3538538;3538538,0;3546475,7938;7938,3546475" o:connectangles="0,0,0,0,0"/>
+                    </v:shape>
+                    <v:shape id="Freeform 66" o:spid="_x0000_s1029" style="position:absolute;left:8413;top:1095;width:34878;height:34877;visibility:visible;mso-wrap-style:square;v-text-anchor:top" coordsize="2197,2197" o:gfxdata="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" path="m9,2197l,2193,2188,r9,10l9,2197xe" filled="f" stroked="f">
+                      <v:path arrowok="t" o:connecttype="custom" o:connectlocs="14288,3487738;0,3481388;3473450,0;3487738,15875;14288,3487738" o:connectangles="0,0,0,0,0"/>
+                    </v:shape>
+                    <v:shape id="Freeform 67" o:spid="_x0000_s1030" style="position:absolute;left:12160;top:4984;width:31131;height:31211;visibility:visible;mso-wrap-style:square;v-text-anchor:top" coordsize="1961,1966" o:gfxdata="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" path="m9,1966l,1957,1952,r9,9l9,1966xe" filled="f" stroked="f">
+                      <v:path arrowok="t" o:connecttype="custom" o:connectlocs="14288,3121025;0,3106738;3098800,0;3113088,14288;14288,3121025" o:connectangles="0,0,0,0,0"/>
+                    </v:shape>
+                    <v:shape id="Freeform 68" o:spid="_x0000_s1031" style="position:absolute;top:1539;width:43291;height:43371;visibility:visible;mso-wrap-style:square;v-text-anchor:top" coordsize="2727,2732" o:gfxdata="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" path="m,2732r,-4l2722,r5,5l,2732xe" filled="f" stroked="f">
+                      <v:path arrowok="t" o:connecttype="custom" o:connectlocs="0,4337050;0,4330700;4321175,0;4329113,7938;0,4337050" o:connectangles="0,0,0,0,0"/>
+                    </v:shape>
+                    <w10:wrap anchorx="page" anchory="page"/>
+                  </v:group>
+                </w:pict>
+              </mc:Fallback>
+            </mc:AlternateContent>
+          </w:r>
+          <w:r>
+            <w:rPr>
+              <w:noProof/>
+            </w:rPr>
+            <mc:AlternateContent>
+              <mc:Choice Requires="wps">
+                <w:drawing>
+                  <wp:anchor distT="0" distB="0" distL="114300" distR="114300" simplePos="0" relativeHeight="251659264" behindDoc="0" locked="0" layoutInCell="1" allowOverlap="1" wp14:anchorId="29AA10C1" wp14:editId="7C519473">
+                    <wp:simplePos x="0" y="0"/>
+                    <wp:positionH relativeFrom="page">
+                      <wp:align>center</wp:align>
+                    </wp:positionH>
+                    <wp:positionV relativeFrom="margin">
+                      <wp:align>bottom</wp:align>
+                    </wp:positionV>
+                    <wp:extent cx="5943600" cy="374904"/>
+                    <wp:effectExtent l="0" t="0" r="0" b="2540"/>
+                    <wp:wrapNone/>
+                    <wp:docPr id="69" name="Text Box 69"/>
+                    <wp:cNvGraphicFramePr/>
+                    <a:graphic xmlns:a="http://schemas.openxmlformats.org/drawingml/2006/main">
+                      <a:graphicData uri="http://schemas.microsoft.com/office/word/2010/wordprocessingShape">
+                        <wps:wsp>
+                          <wps:cNvSpPr txBox="1"/>
+                          <wps:spPr>
+                            <a:xfrm>
+                              <a:off x="0" y="0"/>
+                              <a:ext cx="5943600" cy="374904"/>
+                            </a:xfrm>
+                            <a:prstGeom prst="rect">
+                              <a:avLst/>
+                            </a:prstGeom>
+                            <a:noFill/>
+                            <a:ln w="6350">
+                              <a:noFill/>
+                            </a:ln>
+                            <a:effectLst/>
+                          </wps:spPr>
+                          <wps:style>
+                            <a:lnRef idx="0">
+                              <a:schemeClr val="accent1"/>
+                            </a:lnRef>
+                            <a:fillRef idx="0">
+                              <a:schemeClr val="accent1"/>
+                            </a:fillRef>
+                            <a:effectRef idx="0">
+                              <a:schemeClr val="accent1"/>
+                            </a:effectRef>
+                            <a:fontRef idx="minor">
+                              <a:schemeClr val="dk1"/>
+                            </a:fontRef>
+                          </wps:style>
+                          <wps:txbx>
+                            <w:txbxContent>
+                              <w:p>
+                                <w:pPr>
+                                  <w:pStyle w:val="NoSpacing"/>
+                                  <w:jc w:val="right"/>
+                                  <w:rPr>
+                                    <w:color w:val="4472C4" w:themeColor="accent1"/>
+                                    <w:sz w:val="36"/>
+                                    <w:szCs w:val="36"/>
+                                  </w:rPr>
+                                </w:pPr>
+                                <w:sdt>
+                                  <w:sdtPr>
+                                    <w:rPr>
+                                      <w:color w:val="4472C4" w:themeColor="accent1"/>
+                                      <w:sz w:val="36"/>
+                                      <w:szCs w:val="36"/>
+                                    </w:rPr>
+                                    <w:alias w:val="School"/>
+                                    <w:tag w:val="School"/>
+                                    <w:id w:val="1850680582"/>
+                                    <w:dataBinding w:prefixMappings="xmlns:ns0='http://schemas.openxmlformats.org/officeDocument/2006/extended-properties' " w:xpath="/ns0:Properties[1]/ns0:Company[1]" w:storeItemID="{6668398D-A668-4E3E-A5EB-62B293D839F1}"/>
+                                    <w:text/>
+                                  </w:sdtPr>
+                                  <w:sdtContent>
+                                    <w:r>
+                                      <w:rPr>
+                                        <w:color w:val="4472C4" w:themeColor="accent1"/>
+                                        <w:sz w:val="36"/>
+                                        <w:szCs w:val="36"/>
+                                      </w:rPr>
+                                      <w:t xml:space="preserve">FH </w:t>
+                                    </w:r>
+                                    <w:proofErr w:type="spellStart"/>
+                                    <w:r>
+                                      <w:rPr>
+                                        <w:color w:val="4472C4" w:themeColor="accent1"/>
+                                        <w:sz w:val="36"/>
+                                        <w:szCs w:val="36"/>
+                                      </w:rPr>
+                                      <w:t>Technikum</w:t>
+                                    </w:r>
+                                    <w:proofErr w:type="spellEnd"/>
+                                    <w:r>
+                                      <w:rPr>
+                                        <w:color w:val="4472C4" w:themeColor="accent1"/>
+                                        <w:sz w:val="36"/>
+                                        <w:szCs w:val="36"/>
+                                      </w:rPr>
+                                      <w:t xml:space="preserve"> Wien</w:t>
+                                    </w:r>
+                                  </w:sdtContent>
+                                </w:sdt>
+                              </w:p>
+                              <w:sdt>
+                                <w:sdtPr>
+                                  <w:rPr>
+                                    <w:color w:val="4472C4" w:themeColor="accent1"/>
+                                    <w:sz w:val="36"/>
+                                    <w:szCs w:val="36"/>
+                                  </w:rPr>
+                                  <w:alias w:val="Course"/>
+                                  <w:tag w:val="Course"/>
+                                  <w:id w:val="1717703537"/>
+                                  <w:dataBinding w:prefixMappings="xmlns:ns0='http://purl.org/dc/elements/1.1/' xmlns:ns1='http://schemas.openxmlformats.org/package/2006/metadata/core-properties' " w:xpath="/ns1:coreProperties[1]/ns1:category[1]" w:storeItemID="{6C3C8BC8-F283-45AE-878A-BAB7291924A1}"/>
+                                  <w:text/>
+                                </w:sdtPr>
+                                <w:sdtContent>
+                                  <w:p>
+                                    <w:pPr>
+                                      <w:pStyle w:val="NoSpacing"/>
+                                      <w:jc w:val="right"/>
+                                      <w:rPr>
+                                        <w:color w:val="4472C4" w:themeColor="accent1"/>
+                                        <w:sz w:val="36"/>
+                                        <w:szCs w:val="36"/>
+                                      </w:rPr>
+                                    </w:pPr>
+                                    <w:r>
+                                      <w:rPr>
+                                        <w:color w:val="4472C4" w:themeColor="accent1"/>
+                                        <w:sz w:val="36"/>
+                                        <w:szCs w:val="36"/>
+                                      </w:rPr>
+                                      <w:t>SWEN 2</w:t>
+                                    </w:r>
+                                  </w:p>
+                                </w:sdtContent>
+                              </w:sdt>
+                            </w:txbxContent>
+                          </wps:txbx>
+                          <wps:bodyPr rot="0" spcFirstLastPara="0" vertOverflow="overflow" horzOverflow="overflow" vert="horz" wrap="square" lIns="0" tIns="0" rIns="0" bIns="0" numCol="1" spcCol="0" rtlCol="0" fromWordArt="0" anchor="b" anchorCtr="0" forceAA="0" compatLnSpc="1">
+                            <a:prstTxWarp prst="textNoShape">
+                              <a:avLst/>
+                            </a:prstTxWarp>
+                            <a:spAutoFit/>
+                          </wps:bodyPr>
+                        </wps:wsp>
+                      </a:graphicData>
+                    </a:graphic>
+                    <wp14:sizeRelH relativeFrom="page">
+                      <wp14:pctWidth>76500</wp14:pctWidth>
+                    </wp14:sizeRelH>
+                    <wp14:sizeRelV relativeFrom="margin">
+                      <wp14:pctHeight>0</wp14:pctHeight>
+                    </wp14:sizeRelV>
+                  </wp:anchor>
+                </w:drawing>
+              </mc:Choice>
+              <mc:Fallback>
+                <w:pict>
+                  <v:shape w14:anchorId="29AA10C1" id="Text Box 69" o:spid="_x0000_s1027" type="#_x0000_t202" style="position:absolute;margin-left:0;margin-top:0;width:468pt;height:29.5pt;z-index:251659264;visibility:visible;mso-wrap-style:square;mso-width-percent:765;mso-height-percent:0;mso-wrap-distance-left:9pt;mso-wrap-distance-top:0;mso-wrap-distance-right:9pt;mso-wrap-distance-bottom:0;mso-position-horizontal:center;mso-position-horizontal-relative:page;mso-position-vertical:bottom;mso-position-vertical-relative:margin;mso-width-percent:765;mso-height-percent:0;mso-width-relative:page;mso-height-relative:margin;v-text-anchor:bottom" o:gfxdata="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" filled="f" stroked="f" strokeweight=".5pt">
+                    <v:textbox style="mso-fit-shape-to-text:t" inset="0,0,0,0">
+                      <w:txbxContent>
+                        <w:p>
+                          <w:pPr>
+                            <w:pStyle w:val="NoSpacing"/>
+                            <w:jc w:val="right"/>
+                            <w:rPr>
+                              <w:color w:val="4472C4" w:themeColor="accent1"/>
+                              <w:sz w:val="36"/>
+                              <w:szCs w:val="36"/>
+                            </w:rPr>
+                          </w:pPr>
+                          <w:sdt>
+                            <w:sdtPr>
+                              <w:rPr>
+                                <w:color w:val="4472C4" w:themeColor="accent1"/>
+                                <w:sz w:val="36"/>
+                                <w:szCs w:val="36"/>
+                              </w:rPr>
+                              <w:alias w:val="School"/>
+                              <w:tag w:val="School"/>
+                              <w:id w:val="1850680582"/>
+                              <w:dataBinding w:prefixMappings="xmlns:ns0='http://schemas.openxmlformats.org/officeDocument/2006/extended-properties' " w:xpath="/ns0:Properties[1]/ns0:Company[1]" w:storeItemID="{6668398D-A668-4E3E-A5EB-62B293D839F1}"/>
+                              <w:text/>
+                            </w:sdtPr>
+                            <w:sdtContent>
+                              <w:r>
+                                <w:rPr>
+                                  <w:color w:val="4472C4" w:themeColor="accent1"/>
+                                  <w:sz w:val="36"/>
+                                  <w:szCs w:val="36"/>
+                                </w:rPr>
+                                <w:t xml:space="preserve">FH </w:t>
+                              </w:r>
+                              <w:proofErr w:type="spellStart"/>
+                              <w:r>
+                                <w:rPr>
+                                  <w:color w:val="4472C4" w:themeColor="accent1"/>
+                                  <w:sz w:val="36"/>
+                                  <w:szCs w:val="36"/>
+                                </w:rPr>
+                                <w:t>Technikum</w:t>
+                              </w:r>
+                              <w:proofErr w:type="spellEnd"/>
+                              <w:r>
+                                <w:rPr>
+                                  <w:color w:val="4472C4" w:themeColor="accent1"/>
+                                  <w:sz w:val="36"/>
+                                  <w:szCs w:val="36"/>
+                                </w:rPr>
+                                <w:t xml:space="preserve"> Wien</w:t>
+                              </w:r>
+                            </w:sdtContent>
+                          </w:sdt>
+                        </w:p>
+                        <w:sdt>
+                          <w:sdtPr>
+                            <w:rPr>
+                              <w:color w:val="4472C4" w:themeColor="accent1"/>
+                              <w:sz w:val="36"/>
+                              <w:szCs w:val="36"/>
+                            </w:rPr>
+                            <w:alias w:val="Course"/>
+                            <w:tag w:val="Course"/>
+                            <w:id w:val="1717703537"/>
+                            <w:dataBinding w:prefixMappings="xmlns:ns0='http://purl.org/dc/elements/1.1/' xmlns:ns1='http://schemas.openxmlformats.org/package/2006/metadata/core-properties' " w:xpath="/ns1:coreProperties[1]/ns1:category[1]" w:storeItemID="{6C3C8BC8-F283-45AE-878A-BAB7291924A1}"/>
+                            <w:text/>
+                          </w:sdtPr>
+                          <w:sdtContent>
+                            <w:p>
+                              <w:pPr>
+                                <w:pStyle w:val="NoSpacing"/>
+                                <w:jc w:val="right"/>
+                                <w:rPr>
+                                  <w:color w:val="4472C4" w:themeColor="accent1"/>
+                                  <w:sz w:val="36"/>
+                                  <w:szCs w:val="36"/>
+                                </w:rPr>
+                              </w:pPr>
+                              <w:r>
+                                <w:rPr>
+                                  <w:color w:val="4472C4" w:themeColor="accent1"/>
+                                  <w:sz w:val="36"/>
+                                  <w:szCs w:val="36"/>
+                                </w:rPr>
+                                <w:t>SWEN 2</w:t>
+                              </w:r>
+                            </w:p>
+                          </w:sdtContent>
+                        </w:sdt>
+                      </w:txbxContent>
+                    </v:textbox>
+                    <w10:wrap anchorx="page" anchory="margin"/>
+                  </v:shape>
+                </w:pict>
+              </mc:Fallback>
+            </mc:AlternateContent>
+          </w:r>
+        </w:p>
+        <w:p>
+          <w:pPr>
+            <w:rPr>
+              <w:rFonts w:asciiTheme="majorHAnsi" w:eastAsiaTheme="majorEastAsia" w:hAnsiTheme="majorHAnsi" w:cstheme="majorBidi"/>
+              <w:color w:val="2F5496" w:themeColor="accent1" w:themeShade="BF"/>
+              <w:sz w:val="32"/>
+              <w:szCs w:val="32"/>
+            </w:rPr>
+          </w:pPr>
+          <w:r>
+            <w:rPr>
+              <w:color w:val="2F5496" w:themeColor="accent1" w:themeShade="BF"/>
+              <w:sz w:val="32"/>
+              <w:szCs w:val="32"/>
+            </w:rPr>
+            <w:br w:type="page"/>
+          </w:r>
+        </w:p>
+      </w:sdtContent>
+    </w:sdt>
     <w:p>
       <w:pPr>
-        <w:pStyle w:val="Titel"/>
-      </w:pPr>
-      <w:r>
+        <w:pStyle w:val="Title"/>
+      </w:pPr>
+      <w:r>
+        <w:lastRenderedPageBreak/>
         <w:t>Tour Planner Protocol</w:t>
       </w:r>
     </w:p>
+    <w:p/>
     <w:p>
       <w:pPr>
-        <w:pStyle w:val="berschrift1"/>
+        <w:pStyle w:val="Heading1"/>
         <w:numPr>
           <w:ilvl w:val="0"/>
           <w:numId w:val="1"/>
@@ -23,6 +1137,9 @@
       </w:r>
     </w:p>
     <w:p>
+      <w:pPr>
+        <w:ind w:firstLine="360"/>
+      </w:pPr>
       <w:r>
         <w:t>The following diagram shows the overall application architecture:</w:t>
       </w:r>
@@ -87,29 +1204,92 @@
     </w:p>
     <w:p>
       <w:pPr>
-        <w:pStyle w:val="berschrift1"/>
+        <w:pStyle w:val="Heading1"/>
         <w:numPr>
           <w:ilvl w:val="0"/>
           <w:numId w:val="1"/>
         </w:numPr>
       </w:pPr>
       <w:r>
+        <w:lastRenderedPageBreak/>
         <w:t>Use Cases</w:t>
+      </w:r>
+      <w:r>
+        <w:rPr>
+          <w:noProof/>
+        </w:rPr>
+        <w:drawing>
+          <wp:inline distT="0" distB="0" distL="0" distR="0" wp14:anchorId="7502715A" wp14:editId="5C9769D2">
+            <wp:extent cx="5760720" cy="2764155"/>
+            <wp:effectExtent l="0" t="0" r="0" b="0"/>
+            <wp:docPr id="3" name="Picture 3" descr="Diagram&#10;&#10;Description automatically generated"/>
+            <wp:cNvGraphicFramePr>
+              <a:graphicFrameLocks xmlns:a="http://schemas.openxmlformats.org/drawingml/2006/main" noChangeAspect="1"/>
+            </wp:cNvGraphicFramePr>
+            <a:graphic xmlns:a="http://schemas.openxmlformats.org/drawingml/2006/main">
+              <a:graphicData uri="http://schemas.openxmlformats.org/drawingml/2006/picture">
+                <pic:pic xmlns:pic="http://schemas.openxmlformats.org/drawingml/2006/picture">
+                  <pic:nvPicPr>
+                    <pic:cNvPr id="3" name="Picture 3" descr="Diagram&#10;&#10;Description automatically generated"/>
+                    <pic:cNvPicPr>
+                      <a:picLocks noChangeAspect="1" noChangeArrowheads="1"/>
+                    </pic:cNvPicPr>
+                  </pic:nvPicPr>
+                  <pic:blipFill>
+                    <a:blip r:embed="rId6">
+                      <a:extLst>
+                        <a:ext uri="{28A0092B-C50C-407E-A947-70E740481C1C}">
+                          <a14:useLocalDpi xmlns:a14="http://schemas.microsoft.com/office/drawing/2010/main" val="0"/>
+                        </a:ext>
+                      </a:extLst>
+                    </a:blip>
+                    <a:srcRect/>
+                    <a:stretch>
+                      <a:fillRect/>
+                    </a:stretch>
+                  </pic:blipFill>
+                  <pic:spPr bwMode="auto">
+                    <a:xfrm>
+                      <a:off x="0" y="0"/>
+                      <a:ext cx="5760720" cy="2764155"/>
+                    </a:xfrm>
+                    <a:prstGeom prst="rect">
+                      <a:avLst/>
+                    </a:prstGeom>
+                    <a:noFill/>
+                    <a:ln>
+                      <a:noFill/>
+                    </a:ln>
+                  </pic:spPr>
+                </pic:pic>
+              </a:graphicData>
+            </a:graphic>
+          </wp:inline>
+        </w:drawing>
       </w:r>
     </w:p>
     <w:p>
       <w:pPr>
-        <w:pStyle w:val="berschrift1"/>
+        <w:pStyle w:val="Heading1"/>
         <w:numPr>
           <w:ilvl w:val="0"/>
           <w:numId w:val="1"/>
         </w:numPr>
       </w:pPr>
       <w:r>
-        <w:t>UX</w:t>
+        <w:t>U</w:t>
+      </w:r>
+      <w:r>
+        <w:t>I</w:t>
+      </w:r>
+      <w:r>
+        <w:t>-Wireframe</w:t>
       </w:r>
     </w:p>
     <w:p>
+      <w:pPr>
+        <w:ind w:firstLine="360"/>
+      </w:pPr>
       <w:r>
         <w:t>The following wireframe shows the plan of the Tour Planner Client application</w:t>
       </w:r>
@@ -122,7 +1302,6 @@
         <w:rPr>
           <w:noProof/>
         </w:rPr>
-        <w:lastRenderedPageBreak/>
         <w:drawing>
           <wp:inline distT="0" distB="0" distL="0" distR="0" wp14:anchorId="29A6FA1E" wp14:editId="4362BEF0">
             <wp:extent cx="5756910" cy="3971925"/>
@@ -141,7 +1320,7 @@
                     </pic:cNvPicPr>
                   </pic:nvPicPr>
                   <pic:blipFill>
-                    <a:blip r:embed="rId6">
+                    <a:blip r:embed="rId7">
                       <a:extLst>
                         <a:ext uri="{28A0092B-C50C-407E-A947-70E740481C1C}">
                           <a14:useLocalDpi xmlns:a14="http://schemas.microsoft.com/office/drawing/2010/main" val="0"/>
@@ -175,7 +1354,7 @@
     </w:p>
     <w:p>
       <w:pPr>
-        <w:pStyle w:val="berschrift1"/>
+        <w:pStyle w:val="Heading1"/>
         <w:numPr>
           <w:ilvl w:val="0"/>
           <w:numId w:val="1"/>
@@ -187,7 +1366,7 @@
     </w:p>
     <w:p>
       <w:pPr>
-        <w:pStyle w:val="berschrift2"/>
+        <w:pStyle w:val="Heading2"/>
         <w:numPr>
           <w:ilvl w:val="1"/>
           <w:numId w:val="1"/>
@@ -202,10 +1381,22 @@
         <w:ind w:left="360"/>
       </w:pPr>
       <w:r>
-        <w:t xml:space="preserve">Dependency injection is used in the backend and frontend with Microsoft.Extensions.DependencyInjection. </w:t>
-      </w:r>
-      <w:r>
-        <w:t xml:space="preserve">In the backend, the dependency injection is managed through the </w:t>
+        <w:t xml:space="preserve">Dependency injection is used in the backend and frontend with </w:t>
+      </w:r>
+      <w:proofErr w:type="spellStart"/>
+      <w:r>
+        <w:t>Microsoft.Extensions.DependencyInjection</w:t>
+      </w:r>
+      <w:proofErr w:type="spellEnd"/>
+      <w:r>
+        <w:t xml:space="preserve">. </w:t>
+      </w:r>
+      <w:r>
+        <w:t xml:space="preserve">In the backend, the dependency injection is managed </w:t>
+      </w:r>
+      <w:r>
+        <w:lastRenderedPageBreak/>
+        <w:t xml:space="preserve">through the </w:t>
       </w:r>
       <w:r>
         <w:t>ASP.N</w:t>
@@ -239,8 +1430,13 @@
       <w:r>
         <w:t xml:space="preserve">and </w:t>
       </w:r>
-      <w:r>
-        <w:t xml:space="preserve">ViewModels </w:t>
+      <w:proofErr w:type="spellStart"/>
+      <w:r>
+        <w:t>ViewModels</w:t>
+      </w:r>
+      <w:proofErr w:type="spellEnd"/>
+      <w:r>
+        <w:t xml:space="preserve"> </w:t>
       </w:r>
       <w:r>
         <w:t xml:space="preserve">and manages its </w:t>
@@ -251,7 +1447,7 @@
     </w:p>
     <w:p>
       <w:pPr>
-        <w:pStyle w:val="berschrift2"/>
+        <w:pStyle w:val="Heading2"/>
         <w:numPr>
           <w:ilvl w:val="1"/>
           <w:numId w:val="1"/>
@@ -269,7 +1465,15 @@
         <w:t xml:space="preserve">The MVVM pattern is used </w:t>
       </w:r>
       <w:r>
-        <w:t>in the frontend application of the TourPlanner application.</w:t>
+        <w:t xml:space="preserve">in the frontend application of the </w:t>
+      </w:r>
+      <w:proofErr w:type="spellStart"/>
+      <w:r>
+        <w:t>TourPlanner</w:t>
+      </w:r>
+      <w:proofErr w:type="spellEnd"/>
+      <w:r>
+        <w:t xml:space="preserve"> application.</w:t>
       </w:r>
       <w:r>
         <w:t xml:space="preserve"> The view models </w:t>
@@ -289,7 +1493,7 @@
     </w:p>
     <w:p>
       <w:pPr>
-        <w:pStyle w:val="berschrift2"/>
+        <w:pStyle w:val="Heading2"/>
         <w:numPr>
           <w:ilvl w:val="1"/>
           <w:numId w:val="1"/>
@@ -348,7 +1552,7 @@
     </w:p>
     <w:p>
       <w:pPr>
-        <w:pStyle w:val="berschrift1"/>
+        <w:pStyle w:val="Heading1"/>
         <w:numPr>
           <w:ilvl w:val="0"/>
           <w:numId w:val="1"/>
@@ -360,7 +1564,69 @@
     </w:p>
     <w:p>
       <w:pPr>
-        <w:pStyle w:val="berschrift1"/>
+        <w:ind w:left="360"/>
+      </w:pPr>
+      <w:r>
+        <w:t xml:space="preserve">For our unit test strategy, we decided on </w:t>
+      </w:r>
+      <w:r>
+        <w:t xml:space="preserve">mainly </w:t>
+      </w:r>
+      <w:r>
+        <w:t xml:space="preserve">testing the </w:t>
+      </w:r>
+      <w:r>
+        <w:t>frontend</w:t>
+      </w:r>
+      <w:r>
+        <w:t xml:space="preserve"> with unit tests that check if </w:t>
+      </w:r>
+      <w:r>
+        <w:t>the</w:t>
+      </w:r>
+      <w:r>
+        <w:t xml:space="preserve"> </w:t>
+      </w:r>
+      <w:r>
+        <w:t xml:space="preserve">commands were assigned </w:t>
+      </w:r>
+      <w:r>
+        <w:t>correctly</w:t>
+      </w:r>
+      <w:r>
+        <w:t xml:space="preserve"> </w:t>
+      </w:r>
+      <w:r>
+        <w:t xml:space="preserve">and </w:t>
+      </w:r>
+      <w:r>
+        <w:t>that</w:t>
+      </w:r>
+      <w:r>
+        <w:t xml:space="preserve"> the</w:t>
+      </w:r>
+      <w:r>
+        <w:t xml:space="preserve"> user inputs </w:t>
+      </w:r>
+      <w:r>
+        <w:t>are valid.</w:t>
+      </w:r>
+      <w:r>
+        <w:t xml:space="preserve"> In the backend we run a few integration tests if the database is connected </w:t>
+      </w:r>
+      <w:r>
+        <w:t>correctly,</w:t>
+      </w:r>
+      <w:r>
+        <w:t xml:space="preserve"> and </w:t>
+      </w:r>
+      <w:r>
+        <w:t>the dependency injection works.</w:t>
+      </w:r>
+    </w:p>
+    <w:p>
+      <w:pPr>
+        <w:pStyle w:val="Heading1"/>
         <w:numPr>
           <w:ilvl w:val="0"/>
           <w:numId w:val="1"/>
@@ -398,109 +1664,119 @@
     </w:p>
     <w:p>
       <w:pPr>
-        <w:pStyle w:val="berschrift1"/>
+        <w:pStyle w:val="Heading1"/>
         <w:numPr>
           <w:ilvl w:val="0"/>
           <w:numId w:val="1"/>
         </w:numPr>
       </w:pPr>
       <w:r>
-        <w:lastRenderedPageBreak/>
         <w:t>Lessons Learned</w:t>
-      </w:r>
-    </w:p>
-    <w:p/>
-    <w:p>
-      <w:r>
-        <w:t>We learned how to properly use logging, dependency injection</w:t>
-      </w:r>
-      <w:r>
-        <w:t xml:space="preserve"> and </w:t>
-      </w:r>
-      <w:r>
-        <w:t>how to apply the MVVM</w:t>
-      </w:r>
-      <w:r>
-        <w:t xml:space="preserve"> pattern in WPF.</w:t>
-      </w:r>
-      <w:r>
-        <w:t xml:space="preserve"> </w:t>
-      </w:r>
-      <w:r>
-        <w:t xml:space="preserve">At first it was difficult to </w:t>
-      </w:r>
-      <w:r>
-        <w:t xml:space="preserve">apply </w:t>
-      </w:r>
-      <w:r>
-        <w:t xml:space="preserve">databinding </w:t>
-      </w:r>
-      <w:r>
-        <w:t xml:space="preserve">into the view models and </w:t>
-      </w:r>
-      <w:r>
-        <w:t xml:space="preserve">get the concept of </w:t>
-      </w:r>
-      <w:r>
-        <w:t>view and view models</w:t>
-      </w:r>
-      <w:r>
-        <w:t xml:space="preserve">, but </w:t>
-      </w:r>
-      <w:r>
-        <w:t>later</w:t>
-      </w:r>
-      <w:r>
-        <w:t xml:space="preserve"> it became quite </w:t>
-      </w:r>
-      <w:r>
-        <w:t>handy,</w:t>
-      </w:r>
-      <w:r>
-        <w:t xml:space="preserve"> and </w:t>
-      </w:r>
-      <w:r>
-        <w:t xml:space="preserve">it was </w:t>
-      </w:r>
-      <w:r>
-        <w:t>easier</w:t>
-      </w:r>
-      <w:r>
-        <w:t xml:space="preserve"> to work with.</w:t>
       </w:r>
     </w:p>
     <w:p>
-      <w:r>
-        <w:t>Learning more about d</w:t>
-      </w:r>
-      <w:r>
-        <w:t xml:space="preserve">ependency injection </w:t>
-      </w:r>
-      <w:r>
-        <w:t xml:space="preserve">was also a good </w:t>
-      </w:r>
-      <w:r>
-        <w:t xml:space="preserve">time investment </w:t>
-      </w:r>
-      <w:r>
-        <w:t xml:space="preserve">and </w:t>
-      </w:r>
-      <w:r>
-        <w:t xml:space="preserve">made the application </w:t>
-      </w:r>
-      <w:r>
-        <w:t xml:space="preserve">better structured, </w:t>
-      </w:r>
-      <w:r>
-        <w:t xml:space="preserve">more loosely coupled and </w:t>
-      </w:r>
-      <w:r>
-        <w:t>easier to maintain.</w:t>
+      <w:pPr>
+        <w:ind w:left="360"/>
+      </w:pPr>
+      <w:r>
+        <w:t>We learned how to properly use logging, dependency injection</w:t>
+      </w:r>
+      <w:r>
+        <w:t xml:space="preserve"> and </w:t>
+      </w:r>
+      <w:r>
+        <w:t>how to apply the MVVM</w:t>
+      </w:r>
+      <w:r>
+        <w:t xml:space="preserve"> pattern in WPF.</w:t>
+      </w:r>
+      <w:r>
+        <w:t xml:space="preserve"> </w:t>
+      </w:r>
+      <w:r>
+        <w:t xml:space="preserve">At first it was difficult to </w:t>
+      </w:r>
+      <w:r>
+        <w:t xml:space="preserve">apply </w:t>
+      </w:r>
+      <w:r>
+        <w:t xml:space="preserve">databinding </w:t>
+      </w:r>
+      <w:r>
+        <w:t xml:space="preserve">into the view models and </w:t>
+      </w:r>
+      <w:r>
+        <w:t xml:space="preserve">get the concept of </w:t>
+      </w:r>
+      <w:r>
+        <w:t>view and view models</w:t>
+      </w:r>
+      <w:r>
+        <w:t xml:space="preserve">, but </w:t>
+      </w:r>
+      <w:r>
+        <w:t>later</w:t>
+      </w:r>
+      <w:r>
+        <w:t xml:space="preserve"> it became quite </w:t>
+      </w:r>
+      <w:r>
+        <w:t>handy,</w:t>
+      </w:r>
+      <w:r>
+        <w:t xml:space="preserve"> and </w:t>
+      </w:r>
+      <w:r>
+        <w:t xml:space="preserve">it was </w:t>
+      </w:r>
+      <w:r>
+        <w:t>easier</w:t>
+      </w:r>
+      <w:r>
+        <w:t xml:space="preserve"> to work with.</w:t>
       </w:r>
     </w:p>
     <w:p>
       <w:pPr>
-        <w:pStyle w:val="berschrift1"/>
+        <w:ind w:left="360"/>
+      </w:pPr>
+      <w:r>
+        <w:t>Learning more about d</w:t>
+      </w:r>
+      <w:r>
+        <w:t xml:space="preserve">ependency injection </w:t>
+      </w:r>
+      <w:r>
+        <w:t xml:space="preserve">was also a good </w:t>
+      </w:r>
+      <w:r>
+        <w:t xml:space="preserve">time investment </w:t>
+      </w:r>
+      <w:r>
+        <w:t xml:space="preserve">and </w:t>
+      </w:r>
+      <w:r>
+        <w:t xml:space="preserve">made the application </w:t>
+      </w:r>
+      <w:r>
+        <w:t xml:space="preserve">better structured, </w:t>
+      </w:r>
+      <w:r>
+        <w:t xml:space="preserve">more loosely </w:t>
+      </w:r>
+      <w:r>
+        <w:t>coupled,</w:t>
+      </w:r>
+      <w:r>
+        <w:t xml:space="preserve"> and </w:t>
+      </w:r>
+      <w:r>
+        <w:t>easier to maintain.</w:t>
+      </w:r>
+    </w:p>
+    <w:p>
+      <w:pPr>
+        <w:pStyle w:val="Heading1"/>
         <w:numPr>
           <w:ilvl w:val="0"/>
           <w:numId w:val="1"/>
@@ -512,6 +1788,7 @@
     </w:p>
     <w:p>
       <w:pPr>
+        <w:ind w:left="360"/>
         <w:rPr>
           <w:lang w:val="de-AT"/>
         </w:rPr>
@@ -522,11 +1799,20 @@
         </w:rPr>
         <w:t xml:space="preserve">Raphael Dohnalek: </w:t>
       </w:r>
+      <w:hyperlink r:id="rId8" w:history="1">
+        <w:r>
+          <w:rPr>
+            <w:rStyle w:val="Hyperlink"/>
+            <w:lang w:val="de-AT"/>
+          </w:rPr>
+          <w:t>https://docs.google.com/spreadsheets/d/1As8elikETEDbZLdop5JOnQ5E-</w:t>
+        </w:r>
+      </w:hyperlink>
       <w:r>
         <w:rPr>
           <w:lang w:val="de-AT"/>
         </w:rPr>
-        <w:t>https://docs.google.com/spreadsheets/d/1As8elikETEDbZLdop5JOnQ5E-aFp33qBT1w8bwKAji4/edit?usp=sharing</w:t>
+        <w:t>aFp33qBT1w8bwKAji4/edit?usp=sharing</w:t>
       </w:r>
     </w:p>
     <w:p>
@@ -538,7 +1824,7 @@
     </w:p>
     <w:p>
       <w:pPr>
-        <w:pStyle w:val="berschrift1"/>
+        <w:pStyle w:val="Heading1"/>
         <w:numPr>
           <w:ilvl w:val="0"/>
           <w:numId w:val="1"/>
@@ -552,11 +1838,6 @@
       <w:pPr>
         <w:ind w:firstLine="360"/>
       </w:pPr>
-    </w:p>
-    <w:p>
-      <w:pPr>
-        <w:ind w:firstLine="360"/>
-      </w:pPr>
       <w:r>
         <w:t>https://github.com/rasebdon/TourPlanner</w:t>
       </w:r>
@@ -564,7 +1845,9 @@
     <w:sectPr>
       <w:pgSz w:w="11906" w:h="16838"/>
       <w:pgMar w:top="1417" w:right="1417" w:bottom="1134" w:left="1417" w:header="708" w:footer="708" w:gutter="0"/>
+      <w:pgNumType w:start="0"/>
       <w:cols w:space="708"/>
+      <w:titlePg/>
       <w:docGrid w:linePitch="360"/>
     </w:sectPr>
   </w:body>
@@ -1095,15 +2378,15 @@
     <w:lsdException w:name="Unresolved Mention" w:semiHidden="1" w:unhideWhenUsed="1"/>
     <w:lsdException w:name="Smart Link" w:semiHidden="1" w:unhideWhenUsed="1"/>
   </w:latentStyles>
-  <w:style w:type="paragraph" w:default="1" w:styleId="Standard">
+  <w:style w:type="paragraph" w:default="1" w:styleId="Normal">
     <w:name w:val="Normal"/>
     <w:qFormat/>
   </w:style>
-  <w:style w:type="paragraph" w:styleId="berschrift1">
+  <w:style w:type="paragraph" w:styleId="Heading1">
     <w:name w:val="heading 1"/>
-    <w:basedOn w:val="Standard"/>
-    <w:next w:val="Standard"/>
-    <w:link w:val="berschrift1Zchn"/>
+    <w:basedOn w:val="Normal"/>
+    <w:next w:val="Normal"/>
+    <w:link w:val="Heading1Char"/>
     <w:uiPriority w:val="9"/>
     <w:qFormat/>
     <w:rsid w:val="00785F4C"/>
@@ -1120,11 +2403,11 @@
       <w:szCs w:val="32"/>
     </w:rPr>
   </w:style>
-  <w:style w:type="paragraph" w:styleId="berschrift2">
+  <w:style w:type="paragraph" w:styleId="Heading2">
     <w:name w:val="heading 2"/>
-    <w:basedOn w:val="Standard"/>
-    <w:next w:val="Standard"/>
-    <w:link w:val="berschrift2Zchn"/>
+    <w:basedOn w:val="Normal"/>
+    <w:next w:val="Normal"/>
+    <w:link w:val="Heading2Char"/>
     <w:uiPriority w:val="9"/>
     <w:unhideWhenUsed/>
     <w:qFormat/>
@@ -1142,13 +2425,13 @@
       <w:szCs w:val="26"/>
     </w:rPr>
   </w:style>
-  <w:style w:type="character" w:default="1" w:styleId="Absatz-Standardschriftart">
+  <w:style w:type="character" w:default="1" w:styleId="DefaultParagraphFont">
     <w:name w:val="Default Paragraph Font"/>
     <w:uiPriority w:val="1"/>
     <w:semiHidden/>
     <w:unhideWhenUsed/>
   </w:style>
-  <w:style w:type="table" w:default="1" w:styleId="NormaleTabelle">
+  <w:style w:type="table" w:default="1" w:styleId="TableNormal">
     <w:name w:val="Normal Table"/>
     <w:uiPriority w:val="99"/>
     <w:semiHidden/>
@@ -1163,17 +2446,17 @@
       </w:tblCellMar>
     </w:tblPr>
   </w:style>
-  <w:style w:type="numbering" w:default="1" w:styleId="KeineListe">
+  <w:style w:type="numbering" w:default="1" w:styleId="NoList">
     <w:name w:val="No List"/>
     <w:uiPriority w:val="99"/>
     <w:semiHidden/>
     <w:unhideWhenUsed/>
   </w:style>
-  <w:style w:type="paragraph" w:styleId="Titel">
+  <w:style w:type="paragraph" w:styleId="Title">
     <w:name w:val="Title"/>
-    <w:basedOn w:val="Standard"/>
-    <w:next w:val="Standard"/>
-    <w:link w:val="TitelZchn"/>
+    <w:basedOn w:val="Normal"/>
+    <w:next w:val="Normal"/>
+    <w:link w:val="TitleChar"/>
     <w:uiPriority w:val="10"/>
     <w:qFormat/>
     <w:rsid w:val="002C0762"/>
@@ -1189,10 +2472,10 @@
       <w:szCs w:val="56"/>
     </w:rPr>
   </w:style>
-  <w:style w:type="character" w:customStyle="1" w:styleId="TitelZchn">
-    <w:name w:val="Titel Zchn"/>
-    <w:basedOn w:val="Absatz-Standardschriftart"/>
-    <w:link w:val="Titel"/>
+  <w:style w:type="character" w:customStyle="1" w:styleId="TitleChar">
+    <w:name w:val="Title Char"/>
+    <w:basedOn w:val="DefaultParagraphFont"/>
+    <w:link w:val="Title"/>
     <w:uiPriority w:val="10"/>
     <w:rsid w:val="002C0762"/>
     <w:rPr>
@@ -1203,10 +2486,10 @@
       <w:szCs w:val="56"/>
     </w:rPr>
   </w:style>
-  <w:style w:type="character" w:customStyle="1" w:styleId="berschrift1Zchn">
-    <w:name w:val="Überschrift 1 Zchn"/>
-    <w:basedOn w:val="Absatz-Standardschriftart"/>
-    <w:link w:val="berschrift1"/>
+  <w:style w:type="character" w:customStyle="1" w:styleId="Heading1Char">
+    <w:name w:val="Heading 1 Char"/>
+    <w:basedOn w:val="DefaultParagraphFont"/>
+    <w:link w:val="Heading1"/>
     <w:uiPriority w:val="9"/>
     <w:rsid w:val="00785F4C"/>
     <w:rPr>
@@ -1218,7 +2501,7 @@
   </w:style>
   <w:style w:type="character" w:styleId="Hyperlink">
     <w:name w:val="Hyperlink"/>
-    <w:basedOn w:val="Absatz-Standardschriftart"/>
+    <w:basedOn w:val="DefaultParagraphFont"/>
     <w:uiPriority w:val="99"/>
     <w:unhideWhenUsed/>
     <w:rsid w:val="005F16ED"/>
@@ -1227,9 +2510,9 @@
       <w:u w:val="single"/>
     </w:rPr>
   </w:style>
-  <w:style w:type="character" w:styleId="NichtaufgelsteErwhnung">
+  <w:style w:type="character" w:styleId="UnresolvedMention">
     <w:name w:val="Unresolved Mention"/>
-    <w:basedOn w:val="Absatz-Standardschriftart"/>
+    <w:basedOn w:val="DefaultParagraphFont"/>
     <w:uiPriority w:val="99"/>
     <w:semiHidden/>
     <w:unhideWhenUsed/>
@@ -1239,10 +2522,10 @@
       <w:shd w:val="clear" w:color="auto" w:fill="E1DFDD"/>
     </w:rPr>
   </w:style>
-  <w:style w:type="character" w:customStyle="1" w:styleId="berschrift2Zchn">
-    <w:name w:val="Überschrift 2 Zchn"/>
-    <w:basedOn w:val="Absatz-Standardschriftart"/>
-    <w:link w:val="berschrift2"/>
+  <w:style w:type="character" w:customStyle="1" w:styleId="Heading2Char">
+    <w:name w:val="Heading 2 Char"/>
+    <w:basedOn w:val="DefaultParagraphFont"/>
+    <w:link w:val="Heading2"/>
     <w:uiPriority w:val="9"/>
     <w:rsid w:val="007922C9"/>
     <w:rPr>
@@ -1250,6 +2533,29 @@
       <w:color w:val="2F5496" w:themeColor="accent1" w:themeShade="BF"/>
       <w:sz w:val="26"/>
       <w:szCs w:val="26"/>
+    </w:rPr>
+  </w:style>
+  <w:style w:type="paragraph" w:styleId="NoSpacing">
+    <w:name w:val="No Spacing"/>
+    <w:link w:val="NoSpacingChar"/>
+    <w:uiPriority w:val="1"/>
+    <w:qFormat/>
+    <w:rsid w:val="00CB5F2C"/>
+    <w:pPr>
+      <w:spacing w:after="0" w:line="240" w:lineRule="auto"/>
+    </w:pPr>
+    <w:rPr>
+      <w:rFonts w:eastAsiaTheme="minorEastAsia"/>
+    </w:rPr>
+  </w:style>
+  <w:style w:type="character" w:customStyle="1" w:styleId="NoSpacingChar">
+    <w:name w:val="No Spacing Char"/>
+    <w:basedOn w:val="DefaultParagraphFont"/>
+    <w:link w:val="NoSpacing"/>
+    <w:uiPriority w:val="1"/>
+    <w:rsid w:val="00CB5F2C"/>
+    <w:rPr>
+      <w:rFonts w:eastAsiaTheme="minorEastAsia"/>
     </w:rPr>
   </w:style>
 </w:styles>

</xml_diff>

<commit_message>
added time tracking link to protocol
</commit_message>
<xml_diff>
--- a/docs/TourPlanner_Protocol.docx
+++ b/docs/TourPlanner_Protocol.docx
@@ -5,6 +5,7 @@
     <w:sdt>
       <w:sdtPr>
         <w:rPr>
+          <w:rFonts w:eastAsiaTheme="minorHAnsi"/>
           <w:sz w:val="2"/>
         </w:rPr>
         <w:id w:val="397326382"/>
@@ -15,7 +16,6 @@
       </w:sdtPr>
       <w:sdtEndPr>
         <w:rPr>
-          <w:rFonts w:eastAsiaTheme="minorHAnsi"/>
           <w:color w:val="2F5496" w:themeColor="accent1" w:themeShade="BF"/>
           <w:sz w:val="32"/>
           <w:szCs w:val="32"/>
@@ -93,6 +93,7 @@
                                     <w:color w:val="8496B0" w:themeColor="text2" w:themeTint="99"/>
                                     <w:sz w:val="64"/>
                                     <w:szCs w:val="64"/>
+                                    <w:lang w:val="de-DE"/>
                                   </w:rPr>
                                   <w:alias w:val="Title"/>
                                   <w:tag w:val=""/>
@@ -116,6 +117,7 @@
                                         <w:color w:val="8496B0" w:themeColor="text2" w:themeTint="99"/>
                                         <w:sz w:val="68"/>
                                         <w:szCs w:val="68"/>
+                                        <w:lang w:val="de-DE"/>
                                       </w:rPr>
                                     </w:pPr>
                                     <w:r>
@@ -125,6 +127,7 @@
                                         <w:color w:val="8496B0" w:themeColor="text2" w:themeTint="99"/>
                                         <w:sz w:val="64"/>
                                         <w:szCs w:val="64"/>
+                                        <w:lang w:val="de-DE"/>
                                       </w:rPr>
                                       <w:t>Tour Planner Protocol</w:t>
                                     </w:r>
@@ -139,6 +142,7 @@
                                     <w:color w:val="4472C4" w:themeColor="accent1"/>
                                     <w:sz w:val="36"/>
                                     <w:szCs w:val="36"/>
+                                    <w:lang w:val="de-DE"/>
                                   </w:rPr>
                                 </w:pPr>
                                 <w:sdt>
@@ -147,6 +151,7 @@
                                       <w:color w:val="4472C4" w:themeColor="accent1"/>
                                       <w:sz w:val="36"/>
                                       <w:szCs w:val="36"/>
+                                      <w:lang w:val="de-DE"/>
                                     </w:rPr>
                                     <w:alias w:val="Subtitle"/>
                                     <w:tag w:val=""/>
@@ -154,12 +159,14 @@
                                     <w:dataBinding w:prefixMappings="xmlns:ns0='http://purl.org/dc/elements/1.1/' xmlns:ns1='http://schemas.openxmlformats.org/package/2006/metadata/core-properties' " w:xpath="/ns1:coreProperties[1]/ns0:subject[1]" w:storeItemID="{6C3C8BC8-F283-45AE-878A-BAB7291924A1}"/>
                                     <w:text/>
                                   </w:sdtPr>
+                                  <w:sdtEndPr/>
                                   <w:sdtContent>
                                     <w:r>
                                       <w:rPr>
                                         <w:color w:val="4472C4" w:themeColor="accent1"/>
                                         <w:sz w:val="36"/>
                                         <w:szCs w:val="36"/>
+                                        <w:lang w:val="de-DE"/>
                                       </w:rPr>
                                       <w:t>Raphael DOHNALEK, Jonas BRANDENBURG</w:t>
                                     </w:r>
@@ -168,11 +175,18 @@
                                 <w:r>
                                   <w:rPr>
                                     <w:noProof/>
+                                    <w:lang w:val="de-DE"/>
                                   </w:rPr>
                                   <w:t xml:space="preserve"> </w:t>
                                 </w:r>
                               </w:p>
-                              <w:p/>
+                              <w:p>
+                                <w:pPr>
+                                  <w:rPr>
+                                    <w:lang w:val="de-DE"/>
+                                  </w:rPr>
+                                </w:pPr>
+                              </w:p>
                             </w:txbxContent>
                           </wps:txbx>
                           <wps:bodyPr rot="0" spcFirstLastPara="0" vertOverflow="overflow" horzOverflow="overflow" vert="horz" wrap="square" lIns="91440" tIns="45720" rIns="91440" bIns="45720" numCol="1" spcCol="0" rtlCol="0" fromWordArt="0" anchor="t" anchorCtr="0" forceAA="0" compatLnSpc="1">
@@ -207,6 +221,7 @@
                               <w:color w:val="8496B0" w:themeColor="text2" w:themeTint="99"/>
                               <w:sz w:val="64"/>
                               <w:szCs w:val="64"/>
+                              <w:lang w:val="de-DE"/>
                             </w:rPr>
                             <w:alias w:val="Title"/>
                             <w:tag w:val=""/>
@@ -230,6 +245,7 @@
                                   <w:color w:val="8496B0" w:themeColor="text2" w:themeTint="99"/>
                                   <w:sz w:val="68"/>
                                   <w:szCs w:val="68"/>
+                                  <w:lang w:val="de-DE"/>
                                 </w:rPr>
                               </w:pPr>
                               <w:r>
@@ -239,6 +255,7 @@
                                   <w:color w:val="8496B0" w:themeColor="text2" w:themeTint="99"/>
                                   <w:sz w:val="64"/>
                                   <w:szCs w:val="64"/>
+                                  <w:lang w:val="de-DE"/>
                                 </w:rPr>
                                 <w:t>Tour Planner Protocol</w:t>
                               </w:r>
@@ -253,6 +270,7 @@
                               <w:color w:val="4472C4" w:themeColor="accent1"/>
                               <w:sz w:val="36"/>
                               <w:szCs w:val="36"/>
+                              <w:lang w:val="de-DE"/>
                             </w:rPr>
                           </w:pPr>
                           <w:sdt>
@@ -261,6 +279,7 @@
                                 <w:color w:val="4472C4" w:themeColor="accent1"/>
                                 <w:sz w:val="36"/>
                                 <w:szCs w:val="36"/>
+                                <w:lang w:val="de-DE"/>
                               </w:rPr>
                               <w:alias w:val="Subtitle"/>
                               <w:tag w:val=""/>
@@ -268,12 +287,14 @@
                               <w:dataBinding w:prefixMappings="xmlns:ns0='http://purl.org/dc/elements/1.1/' xmlns:ns1='http://schemas.openxmlformats.org/package/2006/metadata/core-properties' " w:xpath="/ns1:coreProperties[1]/ns0:subject[1]" w:storeItemID="{6C3C8BC8-F283-45AE-878A-BAB7291924A1}"/>
                               <w:text/>
                             </w:sdtPr>
+                            <w:sdtEndPr/>
                             <w:sdtContent>
                               <w:r>
                                 <w:rPr>
                                   <w:color w:val="4472C4" w:themeColor="accent1"/>
                                   <w:sz w:val="36"/>
                                   <w:szCs w:val="36"/>
+                                  <w:lang w:val="de-DE"/>
                                 </w:rPr>
                                 <w:t>Raphael DOHNALEK, Jonas BRANDENBURG</w:t>
                               </w:r>
@@ -282,11 +303,18 @@
                           <w:r>
                             <w:rPr>
                               <w:noProof/>
+                              <w:lang w:val="de-DE"/>
                             </w:rPr>
                             <w:t xml:space="preserve"> </w:t>
                           </w:r>
                         </w:p>
-                        <w:p/>
+                        <w:p>
+                          <w:pPr>
+                            <w:rPr>
+                              <w:lang w:val="de-DE"/>
+                            </w:rPr>
+                          </w:pPr>
+                        </w:p>
                       </w:txbxContent>
                     </v:textbox>
                     <w10:wrap anchorx="page" anchory="margin"/>
@@ -907,6 +935,7 @@
                                     <w:dataBinding w:prefixMappings="xmlns:ns0='http://schemas.openxmlformats.org/officeDocument/2006/extended-properties' " w:xpath="/ns0:Properties[1]/ns0:Company[1]" w:storeItemID="{6668398D-A668-4E3E-A5EB-62B293D839F1}"/>
                                     <w:text/>
                                   </w:sdtPr>
+                                  <w:sdtEndPr/>
                                   <w:sdtContent>
                                     <w:r>
                                       <w:rPr>
@@ -950,6 +979,7 @@
                                   <w:dataBinding w:prefixMappings="xmlns:ns0='http://purl.org/dc/elements/1.1/' xmlns:ns1='http://schemas.openxmlformats.org/package/2006/metadata/core-properties' " w:xpath="/ns1:coreProperties[1]/ns1:category[1]" w:storeItemID="{6C3C8BC8-F283-45AE-878A-BAB7291924A1}"/>
                                   <w:text/>
                                 </w:sdtPr>
+                                <w:sdtEndPr/>
                                 <w:sdtContent>
                                   <w:p>
                                     <w:pPr>
@@ -1020,6 +1050,7 @@
                               <w:dataBinding w:prefixMappings="xmlns:ns0='http://schemas.openxmlformats.org/officeDocument/2006/extended-properties' " w:xpath="/ns0:Properties[1]/ns0:Company[1]" w:storeItemID="{6668398D-A668-4E3E-A5EB-62B293D839F1}"/>
                               <w:text/>
                             </w:sdtPr>
+                            <w:sdtEndPr/>
                             <w:sdtContent>
                               <w:r>
                                 <w:rPr>
@@ -1063,6 +1094,7 @@
                             <w:dataBinding w:prefixMappings="xmlns:ns0='http://purl.org/dc/elements/1.1/' xmlns:ns1='http://schemas.openxmlformats.org/package/2006/metadata/core-properties' " w:xpath="/ns1:coreProperties[1]/ns1:category[1]" w:storeItemID="{6C3C8BC8-F283-45AE-878A-BAB7291924A1}"/>
                             <w:text/>
                           </w:sdtPr>
+                          <w:sdtEndPr/>
                           <w:sdtContent>
                             <w:p>
                               <w:pPr>
@@ -1384,10 +1416,12 @@
         <w:t xml:space="preserve">Dependency injection is used in the backend and frontend with </w:t>
       </w:r>
       <w:proofErr w:type="spellStart"/>
+      <w:proofErr w:type="gramStart"/>
       <w:r>
         <w:t>Microsoft.Extensions.DependencyInjection</w:t>
       </w:r>
       <w:proofErr w:type="spellEnd"/>
+      <w:proofErr w:type="gramEnd"/>
       <w:r>
         <w:t xml:space="preserve">. </w:t>
       </w:r>
@@ -1797,7 +1831,21 @@
         <w:rPr>
           <w:lang w:val="de-AT"/>
         </w:rPr>
-        <w:t xml:space="preserve">Raphael Dohnalek: </w:t>
+        <w:t xml:space="preserve">Raphael </w:t>
+      </w:r>
+      <w:proofErr w:type="spellStart"/>
+      <w:r>
+        <w:rPr>
+          <w:lang w:val="de-AT"/>
+        </w:rPr>
+        <w:t>Dohnalek</w:t>
+      </w:r>
+      <w:proofErr w:type="spellEnd"/>
+      <w:r>
+        <w:rPr>
+          <w:lang w:val="de-AT"/>
+        </w:rPr>
+        <w:t xml:space="preserve">: </w:t>
       </w:r>
       <w:hyperlink r:id="rId8" w:history="1">
         <w:r>
@@ -1805,22 +1853,29 @@
             <w:rStyle w:val="Hyperlink"/>
             <w:lang w:val="de-AT"/>
           </w:rPr>
-          <w:t>https://docs.google.com/spreadsheets/d/1As8elikETEDbZLdop5JOnQ5E-</w:t>
+          <w:t>https://docs.google.com/spreadsheets/d/1As8elikETEDbZLdop5JOnQ5E-aFp33qBT1w8bwKAji4/edit?usp=sharing</w:t>
         </w:r>
       </w:hyperlink>
-      <w:r>
+    </w:p>
+    <w:p>
+      <w:pPr>
+        <w:ind w:left="360"/>
         <w:rPr>
           <w:lang w:val="de-AT"/>
         </w:rPr>
-        <w:t>aFp33qBT1w8bwKAji4/edit?usp=sharing</w:t>
-      </w:r>
-    </w:p>
-    <w:p>
-      <w:pPr>
+      </w:pPr>
+      <w:r>
         <w:rPr>
           <w:lang w:val="de-AT"/>
         </w:rPr>
-      </w:pPr>
+        <w:t xml:space="preserve">Jonas Brandenburg: </w:t>
+      </w:r>
+      <w:r>
+        <w:rPr>
+          <w:lang w:val="de-AT"/>
+        </w:rPr>
+        <w:t>https://docs.google.com/spreadsheets/d/14av4JHtbzvP4ka1wPtS5xUlKELnyBD9MnipPDpIzaDA/edit?usp=sharing</w:t>
+      </w:r>
     </w:p>
     <w:p>
       <w:pPr>

</xml_diff>